<commit_message>
Edge Colours From Heuristics
Diagram, as well as an update to the latest version of the log book.
</commit_message>
<xml_diff>
--- a/Final Major Project/Logbook/James Moran - FMP - Logbook 1.0.22.docx
+++ b/Final Major Project/Logbook/James Moran - FMP - Logbook 1.0.22.docx
@@ -1683,12 +1683,21 @@
           <w:lang w:val="en-GB"/>
         </w:rPr>
       </w:pPr>
+      <w:proofErr w:type="gramStart"/>
       <w:r>
         <w:rPr>
           <w:rFonts w:cstheme="minorHAnsi"/>
           <w:lang w:val="en-GB"/>
         </w:rPr>
-        <w:t xml:space="preserve">In order to maintain a balanced map (level), with no clear advantage for either team, coefficients for defensiveness, flanking and dispersion are used, along with the mean and standard deviation of the defensiveness and flanking values of the zones. </w:t>
+        <w:t>In order to</w:t>
+      </w:r>
+      <w:proofErr w:type="gramEnd"/>
+      <w:r>
+        <w:rPr>
+          <w:rFonts w:cstheme="minorHAnsi"/>
+          <w:lang w:val="en-GB"/>
+        </w:rPr>
+        <w:t xml:space="preserve"> maintain a balanced map (level), with no clear advantage for either team, coefficients for defensiveness, flanking and dispersion are used, along with the mean and standard deviation of the defensiveness and flanking values of the zones. </w:t>
       </w:r>
       <w:r>
         <w:rPr>
@@ -1836,7 +1845,23 @@
           <w:rFonts w:cstheme="minorHAnsi"/>
           <w:lang w:val="en-GB"/>
         </w:rPr>
-        <w:t xml:space="preserve"> paragraph of this section), adding to or multiplying by a respective pseudo-random value. The decision of adding or multiplying is also decided upon by chance, with the same probability. If an individual vector is mutated to such an extent, that it becomes invalid for the FPSLevelGenerator’s requirements, the algorithm will not consider this vector for the map. The map graph is then recalculated after this mutation, to include new edges between zones, if they become close enough because of it.  </w:t>
+        <w:t xml:space="preserve"> paragraph of this section), adding to or multiplying by a respective pseudo-random value. The decision of adding or multiplying is also decided upon by chance, with the same probability. If an individual vector is mutated to such an extent, that it becomes invalid for the </w:t>
+      </w:r>
+      <w:proofErr w:type="spellStart"/>
+      <w:r>
+        <w:rPr>
+          <w:rFonts w:cstheme="minorHAnsi"/>
+          <w:lang w:val="en-GB"/>
+        </w:rPr>
+        <w:t>FPSLevelGenerator’s</w:t>
+      </w:r>
+      <w:proofErr w:type="spellEnd"/>
+      <w:r>
+        <w:rPr>
+          <w:rFonts w:cstheme="minorHAnsi"/>
+          <w:lang w:val="en-GB"/>
+        </w:rPr>
+        <w:t xml:space="preserve"> requirements, the algorithm will not consider this vector for the map. The map graph is then recalculated after this mutation, to include new edges between zones, if they become close enough because of it.  </w:t>
       </w:r>
       <w:r>
         <w:rPr>
@@ -2067,7 +2092,16 @@
           <w:sz w:val="24"/>
           <w:lang w:val="en-GB"/>
         </w:rPr>
-        <w:t>(σ</w:t>
+        <w:t>(</w:t>
+      </w:r>
+      <w:proofErr w:type="spellStart"/>
+      <w:r>
+        <w:rPr>
+          <w:rFonts w:cstheme="minorHAnsi"/>
+          <w:sz w:val="24"/>
+          <w:lang w:val="en-GB"/>
+        </w:rPr>
+        <w:t>σ</w:t>
       </w:r>
       <w:r>
         <w:rPr>
@@ -2076,16 +2110,9 @@
           <w:vertAlign w:val="subscript"/>
           <w:lang w:val="en-GB"/>
         </w:rPr>
-        <w:t xml:space="preserve">d, </w:t>
-      </w:r>
-      <w:r>
-        <w:rPr>
-          <w:rFonts w:cstheme="minorHAnsi"/>
-          <w:sz w:val="24"/>
-          <w:lang w:val="en-GB"/>
-        </w:rPr>
-        <w:t>σ</w:t>
-      </w:r>
+        <w:t>d</w:t>
+      </w:r>
+      <w:proofErr w:type="spellEnd"/>
       <w:r>
         <w:rPr>
           <w:rFonts w:cstheme="minorHAnsi"/>
@@ -2093,7 +2120,35 @@
           <w:vertAlign w:val="subscript"/>
           <w:lang w:val="en-GB"/>
         </w:rPr>
-        <w:t>k)</w:t>
+        <w:t xml:space="preserve">, </w:t>
+      </w:r>
+      <w:proofErr w:type="spellStart"/>
+      <w:r>
+        <w:rPr>
+          <w:rFonts w:cstheme="minorHAnsi"/>
+          <w:sz w:val="24"/>
+          <w:lang w:val="en-GB"/>
+        </w:rPr>
+        <w:t>σ</w:t>
+      </w:r>
+      <w:r>
+        <w:rPr>
+          <w:rFonts w:cstheme="minorHAnsi"/>
+          <w:sz w:val="28"/>
+          <w:vertAlign w:val="subscript"/>
+          <w:lang w:val="en-GB"/>
+        </w:rPr>
+        <w:t>k</w:t>
+      </w:r>
+      <w:proofErr w:type="spellEnd"/>
+      <w:r>
+        <w:rPr>
+          <w:rFonts w:cstheme="minorHAnsi"/>
+          <w:sz w:val="28"/>
+          <w:vertAlign w:val="subscript"/>
+          <w:lang w:val="en-GB"/>
+        </w:rPr>
+        <w:t>)</w:t>
       </w:r>
       <w:r>
         <w:rPr>
@@ -2359,7 +2414,14 @@
         <w:rPr>
           <w:lang w:val="en-GB"/>
         </w:rPr>
-        <w:t>Where the density of obstacles within that zone (Density</w:t>
+        <w:t>Where the density of obstacles within that zone (</w:t>
+      </w:r>
+      <w:proofErr w:type="spellStart"/>
+      <w:r>
+        <w:rPr>
+          <w:lang w:val="en-GB"/>
+        </w:rPr>
+        <w:t>Density</w:t>
       </w:r>
       <w:r>
         <w:rPr>
@@ -2368,6 +2430,7 @@
         </w:rPr>
         <w:t>i</w:t>
       </w:r>
+      <w:proofErr w:type="spellEnd"/>
       <w:r>
         <w:rPr>
           <w:lang w:val="en-GB"/>
@@ -2521,6 +2584,7 @@
         </w:rPr>
         <w:t xml:space="preserve">With </w:t>
       </w:r>
+      <w:proofErr w:type="spellStart"/>
       <w:r>
         <w:rPr>
           <w:rFonts w:cstheme="minorHAnsi"/>
@@ -2535,12 +2599,28 @@
         </w:rPr>
         <w:t>i</w:t>
       </w:r>
-      <w:r>
-        <w:rPr>
-          <w:lang w:val="en-GB"/>
-        </w:rPr>
-        <w:t xml:space="preserve"> equating to the object density of zone i and </w:t>
-      </w:r>
+      <w:proofErr w:type="spellEnd"/>
+      <w:r>
+        <w:rPr>
+          <w:lang w:val="en-GB"/>
+        </w:rPr>
+        <w:t xml:space="preserve"> equating to the object density of zone </w:t>
+      </w:r>
+      <w:proofErr w:type="spellStart"/>
+      <w:r>
+        <w:rPr>
+          <w:lang w:val="en-GB"/>
+        </w:rPr>
+        <w:t>i</w:t>
+      </w:r>
+      <w:proofErr w:type="spellEnd"/>
+      <w:r>
+        <w:rPr>
+          <w:lang w:val="en-GB"/>
+        </w:rPr>
+        <w:t xml:space="preserve"> and </w:t>
+      </w:r>
+      <w:proofErr w:type="spellStart"/>
       <w:r>
         <w:rPr>
           <w:rFonts w:cstheme="minorHAnsi"/>
@@ -2556,6 +2636,7 @@
         </w:rPr>
         <w:t>MAX</w:t>
       </w:r>
+      <w:proofErr w:type="spellEnd"/>
       <w:r>
         <w:rPr>
           <w:rFonts w:cstheme="minorHAnsi"/>
@@ -2580,7 +2661,14 @@
         <w:rPr>
           <w:lang w:val="en-GB"/>
         </w:rPr>
-        <w:t xml:space="preserve"> (Density</w:t>
+        <w:t xml:space="preserve"> (</w:t>
+      </w:r>
+      <w:proofErr w:type="spellStart"/>
+      <w:r>
+        <w:rPr>
+          <w:lang w:val="en-GB"/>
+        </w:rPr>
+        <w:t>Density</w:t>
       </w:r>
       <w:r>
         <w:rPr>
@@ -2589,6 +2677,7 @@
         </w:rPr>
         <w:t>paths</w:t>
       </w:r>
+      <w:proofErr w:type="spellEnd"/>
       <w:r>
         <w:rPr>
           <w:lang w:val="en-GB"/>
@@ -2905,6 +2994,7 @@
         </w:rPr>
         <w:t xml:space="preserve">Where </w:t>
       </w:r>
+      <w:proofErr w:type="spellStart"/>
       <w:r>
         <w:rPr>
           <w:rFonts w:cstheme="minorHAnsi"/>
@@ -2922,13 +3012,31 @@
         </w:rPr>
         <w:t>i</w:t>
       </w:r>
+      <w:proofErr w:type="spellEnd"/>
       <w:r>
         <w:rPr>
           <w:rFonts w:cstheme="minorHAnsi"/>
           <w:lang w:val="en-GB"/>
         </w:rPr>
-        <w:t xml:space="preserve"> is the density of objects in zone i and </w:t>
-      </w:r>
+        <w:t xml:space="preserve"> is the density of objects in zone </w:t>
+      </w:r>
+      <w:proofErr w:type="spellStart"/>
+      <w:r>
+        <w:rPr>
+          <w:rFonts w:cstheme="minorHAnsi"/>
+          <w:lang w:val="en-GB"/>
+        </w:rPr>
+        <w:t>i</w:t>
+      </w:r>
+      <w:proofErr w:type="spellEnd"/>
+      <w:r>
+        <w:rPr>
+          <w:rFonts w:cstheme="minorHAnsi"/>
+          <w:lang w:val="en-GB"/>
+        </w:rPr>
+        <w:t xml:space="preserve"> and </w:t>
+      </w:r>
+      <w:proofErr w:type="spellStart"/>
       <w:r>
         <w:rPr>
           <w:rFonts w:cstheme="minorHAnsi"/>
@@ -2946,6 +3054,7 @@
         </w:rPr>
         <w:t>j</w:t>
       </w:r>
+      <w:proofErr w:type="spellEnd"/>
       <w:r>
         <w:rPr>
           <w:rFonts w:cstheme="minorHAnsi"/>
@@ -2979,7 +3088,14 @@
         <w:rPr>
           <w:lang w:val="en-GB"/>
         </w:rPr>
-        <w:t xml:space="preserve"> (k</w:t>
+        <w:t xml:space="preserve"> (</w:t>
+      </w:r>
+      <w:proofErr w:type="spellStart"/>
+      <w:r>
+        <w:rPr>
+          <w:lang w:val="en-GB"/>
+        </w:rPr>
+        <w:t>k</w:t>
       </w:r>
       <w:r>
         <w:rPr>
@@ -2988,6 +3104,7 @@
         </w:rPr>
         <w:t>i</w:t>
       </w:r>
+      <w:proofErr w:type="spellEnd"/>
       <w:r>
         <w:rPr>
           <w:lang w:val="en-GB"/>
@@ -3266,6 +3383,7 @@
         </w:rPr>
         <w:t xml:space="preserve">Where </w:t>
       </w:r>
+      <w:proofErr w:type="spellStart"/>
       <w:r>
         <w:rPr>
           <w:rFonts w:cstheme="minorHAnsi"/>
@@ -3282,12 +3400,14 @@
         </w:rPr>
         <w:t>i</w:t>
       </w:r>
+      <w:proofErr w:type="spellEnd"/>
       <w:r>
         <w:rPr>
           <w:lang w:val="en-GB"/>
         </w:rPr>
         <w:t xml:space="preserve"> is the number of connected zones in the sub graph, created from the adjacent zones to the node being considered, not including that zone itself and </w:t>
       </w:r>
+      <w:proofErr w:type="spellStart"/>
       <w:r>
         <w:rPr>
           <w:rFonts w:cstheme="minorHAnsi"/>
@@ -3304,12 +3424,14 @@
         </w:rPr>
         <w:t>i</w:t>
       </w:r>
+      <w:proofErr w:type="spellEnd"/>
       <w:r>
         <w:rPr>
           <w:lang w:val="en-GB"/>
         </w:rPr>
         <w:t xml:space="preserve"> is the number of zones connected to the node being considered. If this zone has no connected zones, its flanking coefficient is zero (for example, a zone is in between 5 other zones, with the top 2 zones only being connected to each other and the centre zone, with the bottom 3 zones only being connected to each other and the centre zone. After taking the centre zone out of consideration, there are two sets of connected zones, so </w:t>
       </w:r>
+      <w:proofErr w:type="spellStart"/>
       <w:r>
         <w:rPr>
           <w:sz w:val="24"/>
@@ -3325,6 +3447,7 @@
         </w:rPr>
         <w:t>i</w:t>
       </w:r>
+      <w:proofErr w:type="spellEnd"/>
       <w:r>
         <w:rPr>
           <w:lang w:val="en-GB"/>
@@ -3357,6 +3480,7 @@
         </w:rPr>
         <w:t xml:space="preserve"> (</w:t>
       </w:r>
+      <w:proofErr w:type="spellStart"/>
       <w:r>
         <w:rPr>
           <w:rFonts w:cstheme="minorHAnsi"/>
@@ -3371,6 +3495,7 @@
         </w:rPr>
         <w:t>j</w:t>
       </w:r>
+      <w:proofErr w:type="spellEnd"/>
       <w:r>
         <w:rPr>
           <w:lang w:val="en-GB"/>
@@ -4046,6 +4171,7 @@
           <w:lang w:val="en-GB"/>
         </w:rPr>
       </w:pPr>
+      <w:proofErr w:type="spellStart"/>
       <w:r>
         <w:rPr>
           <w:rFonts w:cstheme="minorHAnsi"/>
@@ -4060,6 +4186,7 @@
         </w:rPr>
         <w:t>j</w:t>
       </w:r>
+      <w:proofErr w:type="spellEnd"/>
       <w:r>
         <w:rPr>
           <w:lang w:val="en-GB"/>
@@ -4564,7 +4691,21 @@
         <w:rPr>
           <w:lang w:val="en-GB"/>
         </w:rPr>
-        <w:t xml:space="preserve"> no children of the UBaseEditorTool class, </w:t>
+        <w:t xml:space="preserve"> no children of the </w:t>
+      </w:r>
+      <w:proofErr w:type="spellStart"/>
+      <w:r>
+        <w:rPr>
+          <w:lang w:val="en-GB"/>
+        </w:rPr>
+        <w:t>UBaseEditorTool</w:t>
+      </w:r>
+      <w:proofErr w:type="spellEnd"/>
+      <w:r>
+        <w:rPr>
+          <w:lang w:val="en-GB"/>
+        </w:rPr>
+        <w:t xml:space="preserve"> class, </w:t>
       </w:r>
       <w:r>
         <w:rPr>
@@ -5322,7 +5463,21 @@
         <w:rPr>
           <w:lang w:val="en-GB"/>
         </w:rPr>
-        <w:t xml:space="preserve"> and the UE4 AnswerHub, were used</w:t>
+        <w:t xml:space="preserve"> and the UE4 </w:t>
+      </w:r>
+      <w:proofErr w:type="spellStart"/>
+      <w:r>
+        <w:rPr>
+          <w:lang w:val="en-GB"/>
+        </w:rPr>
+        <w:t>AnswerHub</w:t>
+      </w:r>
+      <w:proofErr w:type="spellEnd"/>
+      <w:r>
+        <w:rPr>
+          <w:lang w:val="en-GB"/>
+        </w:rPr>
+        <w:t>, were used</w:t>
       </w:r>
       <w:r>
         <w:rPr>
@@ -8924,15 +9079,7 @@
         <w:rPr>
           <w:lang w:val="en-GB"/>
         </w:rPr>
-        <w:t>nge for edge-density values used to determine the edge-colour), for green equating to an edge with chokepoints (either a narrow opening between two Zones, or an obstacle that must be vaulted over), red equating to edge with a wider opening (but not completely c</w:t>
-      </w:r>
-      <w:bookmarkStart w:id="7" w:name="_GoBack"/>
-      <w:bookmarkEnd w:id="7"/>
-      <w:r>
-        <w:rPr>
-          <w:lang w:val="en-GB"/>
-        </w:rPr>
-        <w:t xml:space="preserve">lear, </w:t>
+        <w:t xml:space="preserve">nge for edge-density values used to determine the edge-colour), for green equating to an edge with chokepoints (either a narrow opening between two Zones, or an obstacle that must be vaulted over), red equating to edge with a wider opening (but not completely clear, </w:t>
       </w:r>
       <w:r>
         <w:rPr>
@@ -8981,8 +9128,591 @@
         <w:rPr>
           <w:lang w:val="en-GB"/>
         </w:rPr>
-        <w:t xml:space="preserve">Get a set of objects, that could obstruct movement into this Zone (those that are parallel and touching this edge </w:t>
-      </w:r>
+        <w:t>Consider not only the extent of objects that are blocking entry into the Zone via that Edge, but also what percentage of the Zone’s total area, a Player is able to access via that Edge.</w:t>
+      </w:r>
+    </w:p>
+    <w:p>
+      <w:pPr>
+        <w:pStyle w:val="ListParagraph"/>
+        <w:numPr>
+          <w:ilvl w:val="0"/>
+          <w:numId w:val="4"/>
+        </w:numPr>
+        <w:rPr>
+          <w:lang w:val="en-GB"/>
+        </w:rPr>
+      </w:pPr>
+      <w:r>
+        <w:rPr>
+          <w:lang w:val="en-GB"/>
+        </w:rPr>
+        <w:t xml:space="preserve">If entry into the Zone via that edge is either completely blocked (with objects taking-up all the area within 1cm to that Edge), </w:t>
+      </w:r>
+      <w:r>
+        <w:rPr>
+          <w:lang w:val="en-GB"/>
+        </w:rPr>
+        <w:t>and</w:t>
+      </w:r>
+      <w:r>
+        <w:rPr>
+          <w:lang w:val="en-GB"/>
+        </w:rPr>
+        <w:t xml:space="preserve"> the Player is only able to access </w:t>
+      </w:r>
+      <w:r>
+        <w:rPr>
+          <w:lang w:val="en-GB"/>
+        </w:rPr>
+        <w:t>up-to 10% of the Zone’s total area, via that Edge, that Edge-Colour will be Blue.</w:t>
+      </w:r>
+    </w:p>
+    <w:p>
+      <w:pPr>
+        <w:pStyle w:val="ListParagraph"/>
+        <w:numPr>
+          <w:ilvl w:val="0"/>
+          <w:numId w:val="4"/>
+        </w:numPr>
+        <w:rPr>
+          <w:lang w:val="en-GB"/>
+        </w:rPr>
+      </w:pPr>
+      <w:r>
+        <w:rPr>
+          <w:lang w:val="en-GB"/>
+        </w:rPr>
+        <w:t xml:space="preserve">If entry into the Zone via that edge is either only accessible via one chokepoint (between 10 and 20cm in width), </w:t>
+      </w:r>
+      <w:r>
+        <w:rPr>
+          <w:lang w:val="en-GB"/>
+        </w:rPr>
+        <w:t>and</w:t>
+      </w:r>
+      <w:r>
+        <w:rPr>
+          <w:lang w:val="en-GB"/>
+        </w:rPr>
+        <w:t xml:space="preserve"> the Player is only able to access up-to 25% of the Zone’s total area, via that Edge, that Edge-Colour will be Green.</w:t>
+      </w:r>
+    </w:p>
+    <w:p>
+      <w:pPr>
+        <w:pStyle w:val="ListParagraph"/>
+        <w:numPr>
+          <w:ilvl w:val="0"/>
+          <w:numId w:val="4"/>
+        </w:numPr>
+        <w:rPr>
+          <w:lang w:val="en-GB"/>
+        </w:rPr>
+      </w:pPr>
+      <w:r>
+        <w:rPr>
+          <w:lang w:val="en-GB"/>
+        </w:rPr>
+        <w:t xml:space="preserve">If entry into the Zone via that edge is either accessible via one entry-point </w:t>
+      </w:r>
+      <w:r>
+        <w:rPr>
+          <w:lang w:val="en-GB"/>
+        </w:rPr>
+        <w:t>21</w:t>
+      </w:r>
+      <w:r>
+        <w:rPr>
+          <w:lang w:val="en-GB"/>
+        </w:rPr>
+        <w:t>-80cm in width,</w:t>
+      </w:r>
+      <w:r>
+        <w:rPr>
+          <w:lang w:val="en-GB"/>
+        </w:rPr>
+        <w:t xml:space="preserve"> or</w:t>
+      </w:r>
+      <w:r>
+        <w:rPr>
+          <w:lang w:val="en-GB"/>
+        </w:rPr>
+        <w:t xml:space="preserve"> four or more entry points 5-10cm in width</w:t>
+      </w:r>
+      <w:r>
+        <w:rPr>
+          <w:lang w:val="en-GB"/>
+        </w:rPr>
+        <w:t xml:space="preserve">, </w:t>
+      </w:r>
+      <w:r>
+        <w:rPr>
+          <w:lang w:val="en-GB"/>
+        </w:rPr>
+        <w:t xml:space="preserve">or </w:t>
+      </w:r>
+      <w:r>
+        <w:rPr>
+          <w:lang w:val="en-GB"/>
+        </w:rPr>
+        <w:t>a barrier high enough so that the Player can just about jump over it</w:t>
+      </w:r>
+      <w:r>
+        <w:rPr>
+          <w:lang w:val="en-GB"/>
+        </w:rPr>
+        <w:t xml:space="preserve"> and the Player can access 26-75% of the Zone’s total area, via that Edge, that Edge-Colour will be Red.</w:t>
+      </w:r>
+    </w:p>
+    <w:p>
+      <w:pPr>
+        <w:pStyle w:val="ListParagraph"/>
+        <w:numPr>
+          <w:ilvl w:val="0"/>
+          <w:numId w:val="4"/>
+        </w:numPr>
+        <w:rPr>
+          <w:lang w:val="en-GB"/>
+        </w:rPr>
+      </w:pPr>
+      <w:r>
+        <w:rPr>
+          <w:lang w:val="en-GB"/>
+        </w:rPr>
+        <w:t xml:space="preserve">If entry into the Zone via that edge is either completely open (with no objects taking-up the </w:t>
+      </w:r>
+      <w:r>
+        <w:rPr>
+          <w:lang w:val="en-GB"/>
+        </w:rPr>
+        <w:t xml:space="preserve">complete </w:t>
+      </w:r>
+      <w:r>
+        <w:rPr>
+          <w:lang w:val="en-GB"/>
+        </w:rPr>
+        <w:t>area within 1cm to that Edge</w:t>
+      </w:r>
+      <w:r>
+        <w:rPr>
+          <w:lang w:val="en-GB"/>
+        </w:rPr>
+        <w:t xml:space="preserve"> (so height and width)</w:t>
+      </w:r>
+      <w:r>
+        <w:rPr>
+          <w:lang w:val="en-GB"/>
+        </w:rPr>
+        <w:t>)</w:t>
+      </w:r>
+      <w:r>
+        <w:rPr>
+          <w:lang w:val="en-GB"/>
+        </w:rPr>
+        <w:t xml:space="preserve">, or there is an object with a height </w:t>
+      </w:r>
+      <w:r>
+        <w:rPr>
+          <w:lang w:val="en-GB"/>
+        </w:rPr>
+        <w:lastRenderedPageBreak/>
+        <w:t>half or less than half of a Player’s maximum jump height,</w:t>
+      </w:r>
+      <w:r>
+        <w:rPr>
+          <w:lang w:val="en-GB"/>
+        </w:rPr>
+        <w:t xml:space="preserve"> and the Player is can access greater than 75% of the Zone’s total area,</w:t>
+      </w:r>
+      <w:r>
+        <w:rPr>
+          <w:lang w:val="en-GB"/>
+        </w:rPr>
+        <w:t xml:space="preserve"> </w:t>
+      </w:r>
+      <w:r>
+        <w:rPr>
+          <w:lang w:val="en-GB"/>
+        </w:rPr>
+        <w:t>via that Edge, that Edge-Colour will be Grey.</w:t>
+      </w:r>
+    </w:p>
+    <w:p>
+      <w:pPr>
+        <w:rPr>
+          <w:lang w:val="en-GB"/>
+        </w:rPr>
+      </w:pPr>
+    </w:p>
+    <w:p>
+      <w:pPr>
+        <w:rPr>
+          <w:lang w:val="en-GB"/>
+        </w:rPr>
+      </w:pPr>
+      <w:r>
+        <w:rPr>
+          <w:lang w:val="en-GB"/>
+        </w:rPr>
+        <w:t>The above heuristics have been applied to the same set of 11 tiles as before:</w:t>
+      </w:r>
+    </w:p>
+    <w:p>
+      <w:pPr>
+        <w:rPr>
+          <w:lang w:val="en-GB"/>
+        </w:rPr>
+      </w:pPr>
+      <w:r>
+        <w:rPr>
+          <w:noProof/>
+          <w:lang w:val="en-GB"/>
+        </w:rPr>
+        <w:drawing>
+          <wp:anchor distT="0" distB="0" distL="114300" distR="114300" simplePos="0" relativeHeight="251693056" behindDoc="0" locked="0" layoutInCell="1" allowOverlap="1" wp14:anchorId="32AD4767" wp14:editId="719174F0">
+            <wp:simplePos x="0" y="0"/>
+            <wp:positionH relativeFrom="margin">
+              <wp:align>left</wp:align>
+            </wp:positionH>
+            <wp:positionV relativeFrom="paragraph">
+              <wp:posOffset>6503</wp:posOffset>
+            </wp:positionV>
+            <wp:extent cx="4937760" cy="2775585"/>
+            <wp:effectExtent l="0" t="0" r="0" b="5715"/>
+            <wp:wrapSquare wrapText="bothSides"/>
+            <wp:docPr id="16" name="Picture 16"/>
+            <wp:cNvGraphicFramePr>
+              <a:graphicFrameLocks xmlns:a="http://schemas.openxmlformats.org/drawingml/2006/main" noChangeAspect="1"/>
+            </wp:cNvGraphicFramePr>
+            <a:graphic xmlns:a="http://schemas.openxmlformats.org/drawingml/2006/main">
+              <a:graphicData uri="http://schemas.openxmlformats.org/drawingml/2006/picture">
+                <pic:pic xmlns:pic="http://schemas.openxmlformats.org/drawingml/2006/picture">
+                  <pic:nvPicPr>
+                    <pic:cNvPr id="0" name="Picture 5"/>
+                    <pic:cNvPicPr>
+                      <a:picLocks noChangeAspect="1" noChangeArrowheads="1"/>
+                    </pic:cNvPicPr>
+                  </pic:nvPicPr>
+                  <pic:blipFill>
+                    <a:blip r:embed="rId15">
+                      <a:extLst>
+                        <a:ext uri="{28A0092B-C50C-407E-A947-70E740481C1C}">
+                          <a14:useLocalDpi xmlns:a14="http://schemas.microsoft.com/office/drawing/2010/main" val="0"/>
+                        </a:ext>
+                      </a:extLst>
+                    </a:blip>
+                    <a:srcRect/>
+                    <a:stretch>
+                      <a:fillRect/>
+                    </a:stretch>
+                  </pic:blipFill>
+                  <pic:spPr bwMode="auto">
+                    <a:xfrm>
+                      <a:off x="0" y="0"/>
+                      <a:ext cx="4937760" cy="2775585"/>
+                    </a:xfrm>
+                    <a:prstGeom prst="rect">
+                      <a:avLst/>
+                    </a:prstGeom>
+                    <a:noFill/>
+                    <a:ln>
+                      <a:noFill/>
+                    </a:ln>
+                  </pic:spPr>
+                </pic:pic>
+              </a:graphicData>
+            </a:graphic>
+            <wp14:sizeRelH relativeFrom="margin">
+              <wp14:pctWidth>0</wp14:pctWidth>
+            </wp14:sizeRelH>
+            <wp14:sizeRelV relativeFrom="margin">
+              <wp14:pctHeight>0</wp14:pctHeight>
+            </wp14:sizeRelV>
+          </wp:anchor>
+        </w:drawing>
+      </w:r>
+    </w:p>
+    <w:p>
+      <w:pPr>
+        <w:rPr>
+          <w:lang w:val="en-GB"/>
+        </w:rPr>
+      </w:pPr>
+    </w:p>
+    <w:p>
+      <w:pPr>
+        <w:rPr>
+          <w:lang w:val="en-GB"/>
+        </w:rPr>
+      </w:pPr>
+    </w:p>
+    <w:p>
+      <w:pPr>
+        <w:rPr>
+          <w:lang w:val="en-GB"/>
+        </w:rPr>
+      </w:pPr>
+    </w:p>
+    <w:p>
+      <w:pPr>
+        <w:rPr>
+          <w:lang w:val="en-GB"/>
+        </w:rPr>
+      </w:pPr>
+    </w:p>
+    <w:p>
+      <w:pPr>
+        <w:rPr>
+          <w:lang w:val="en-GB"/>
+        </w:rPr>
+      </w:pPr>
+    </w:p>
+    <w:p>
+      <w:pPr>
+        <w:rPr>
+          <w:lang w:val="en-GB"/>
+        </w:rPr>
+      </w:pPr>
+    </w:p>
+    <w:p>
+      <w:pPr>
+        <w:rPr>
+          <w:lang w:val="en-GB"/>
+        </w:rPr>
+      </w:pPr>
+    </w:p>
+    <w:p>
+      <w:pPr>
+        <w:rPr>
+          <w:lang w:val="en-GB"/>
+        </w:rPr>
+      </w:pPr>
+    </w:p>
+    <w:p>
+      <w:pPr>
+        <w:rPr>
+          <w:lang w:val="en-GB"/>
+        </w:rPr>
+      </w:pPr>
+    </w:p>
+    <w:p>
+      <w:pPr>
+        <w:rPr>
+          <w:lang w:val="en-GB"/>
+        </w:rPr>
+      </w:pPr>
+      <w:r>
+        <w:rPr>
+          <w:noProof/>
+          <w:lang w:val="en-GB"/>
+        </w:rPr>
+        <w:drawing>
+          <wp:anchor distT="0" distB="0" distL="114300" distR="114300" simplePos="0" relativeHeight="251694080" behindDoc="0" locked="0" layoutInCell="1" allowOverlap="1" wp14:anchorId="347F209D" wp14:editId="4EEFCBF1">
+            <wp:simplePos x="0" y="0"/>
+            <wp:positionH relativeFrom="margin">
+              <wp:align>left</wp:align>
+            </wp:positionH>
+            <wp:positionV relativeFrom="paragraph">
+              <wp:posOffset>184785</wp:posOffset>
+            </wp:positionV>
+            <wp:extent cx="4966970" cy="2788920"/>
+            <wp:effectExtent l="0" t="0" r="5080" b="0"/>
+            <wp:wrapSquare wrapText="bothSides"/>
+            <wp:docPr id="17" name="Picture 17"/>
+            <wp:cNvGraphicFramePr>
+              <a:graphicFrameLocks xmlns:a="http://schemas.openxmlformats.org/drawingml/2006/main" noChangeAspect="1"/>
+            </wp:cNvGraphicFramePr>
+            <a:graphic xmlns:a="http://schemas.openxmlformats.org/drawingml/2006/main">
+              <a:graphicData uri="http://schemas.openxmlformats.org/drawingml/2006/picture">
+                <pic:pic xmlns:pic="http://schemas.openxmlformats.org/drawingml/2006/picture">
+                  <pic:nvPicPr>
+                    <pic:cNvPr id="0" name="Picture 2"/>
+                    <pic:cNvPicPr>
+                      <a:picLocks noChangeAspect="1" noChangeArrowheads="1"/>
+                    </pic:cNvPicPr>
+                  </pic:nvPicPr>
+                  <pic:blipFill>
+                    <a:blip r:embed="rId22">
+                      <a:extLst>
+                        <a:ext uri="{28A0092B-C50C-407E-A947-70E740481C1C}">
+                          <a14:useLocalDpi xmlns:a14="http://schemas.microsoft.com/office/drawing/2010/main" val="0"/>
+                        </a:ext>
+                      </a:extLst>
+                    </a:blip>
+                    <a:srcRect/>
+                    <a:stretch>
+                      <a:fillRect/>
+                    </a:stretch>
+                  </pic:blipFill>
+                  <pic:spPr bwMode="auto">
+                    <a:xfrm>
+                      <a:off x="0" y="0"/>
+                      <a:ext cx="4966970" cy="2788920"/>
+                    </a:xfrm>
+                    <a:prstGeom prst="rect">
+                      <a:avLst/>
+                    </a:prstGeom>
+                    <a:noFill/>
+                    <a:ln>
+                      <a:noFill/>
+                    </a:ln>
+                  </pic:spPr>
+                </pic:pic>
+              </a:graphicData>
+            </a:graphic>
+            <wp14:sizeRelH relativeFrom="margin">
+              <wp14:pctWidth>0</wp14:pctWidth>
+            </wp14:sizeRelH>
+            <wp14:sizeRelV relativeFrom="margin">
+              <wp14:pctHeight>0</wp14:pctHeight>
+            </wp14:sizeRelV>
+          </wp:anchor>
+        </w:drawing>
+      </w:r>
+      <w:r>
+        <w:rPr>
+          <w:lang w:val="en-GB"/>
+        </w:rPr>
+        <w:t>This produces the following results:</w:t>
+      </w:r>
+    </w:p>
+    <w:p>
+      <w:pPr>
+        <w:rPr>
+          <w:lang w:val="en-GB"/>
+        </w:rPr>
+      </w:pPr>
+    </w:p>
+    <w:p>
+      <w:pPr>
+        <w:rPr>
+          <w:lang w:val="en-GB"/>
+        </w:rPr>
+      </w:pPr>
+    </w:p>
+    <w:p>
+      <w:pPr>
+        <w:rPr>
+          <w:lang w:val="en-GB"/>
+        </w:rPr>
+      </w:pPr>
+    </w:p>
+    <w:p>
+      <w:pPr>
+        <w:rPr>
+          <w:lang w:val="en-GB"/>
+        </w:rPr>
+      </w:pPr>
+    </w:p>
+    <w:p>
+      <w:pPr>
+        <w:rPr>
+          <w:lang w:val="en-GB"/>
+        </w:rPr>
+      </w:pPr>
+    </w:p>
+    <w:p>
+      <w:pPr>
+        <w:rPr>
+          <w:lang w:val="en-GB"/>
+        </w:rPr>
+      </w:pPr>
+    </w:p>
+    <w:p>
+      <w:pPr>
+        <w:rPr>
+          <w:lang w:val="en-GB"/>
+        </w:rPr>
+      </w:pPr>
+    </w:p>
+    <w:p>
+      <w:pPr>
+        <w:rPr>
+          <w:lang w:val="en-GB"/>
+        </w:rPr>
+      </w:pPr>
+    </w:p>
+    <w:p>
+      <w:pPr>
+        <w:rPr>
+          <w:lang w:val="en-GB"/>
+        </w:rPr>
+      </w:pPr>
+    </w:p>
+    <w:p>
+      <w:pPr>
+        <w:rPr>
+          <w:lang w:val="en-GB"/>
+        </w:rPr>
+      </w:pPr>
+    </w:p>
+    <w:p>
+      <w:pPr>
+        <w:rPr>
+          <w:lang w:val="en-GB"/>
+        </w:rPr>
+      </w:pPr>
+      <w:r>
+        <w:rPr>
+          <w:lang w:val="en-GB"/>
+        </w:rPr>
+        <w:t xml:space="preserve">No calculations have to be performed to determine the Edge colours, as one is </w:t>
+      </w:r>
+      <w:r>
+        <w:rPr>
+          <w:lang w:val="en-GB"/>
+        </w:rPr>
+        <w:t xml:space="preserve">simply </w:t>
+      </w:r>
+      <w:bookmarkStart w:id="7" w:name="_GoBack"/>
+      <w:bookmarkEnd w:id="7"/>
+      <w:r>
+        <w:rPr>
+          <w:lang w:val="en-GB"/>
+        </w:rPr>
+        <w:t>able to apply the heuristics to tiles, so long as they know the extents of the objects in that zone.</w:t>
+      </w:r>
+    </w:p>
+    <w:p>
+      <w:pPr>
+        <w:rPr>
+          <w:lang w:val="en-GB"/>
+        </w:rPr>
+      </w:pPr>
+    </w:p>
+    <w:p>
+      <w:pPr>
+        <w:rPr>
+          <w:lang w:val="en-GB"/>
+        </w:rPr>
+      </w:pPr>
+    </w:p>
+    <w:p>
+      <w:pPr>
+        <w:rPr>
+          <w:lang w:val="en-GB"/>
+        </w:rPr>
+      </w:pPr>
+    </w:p>
+    <w:p>
+      <w:pPr>
+        <w:rPr>
+          <w:lang w:val="en-GB"/>
+        </w:rPr>
+      </w:pPr>
+    </w:p>
+    <w:p>
+      <w:pPr>
+        <w:rPr>
+          <w:lang w:val="en-GB"/>
+        </w:rPr>
+      </w:pPr>
+    </w:p>
+    <w:p>
+      <w:pPr>
+        <w:rPr>
+          <w:lang w:val="en-GB"/>
+        </w:rPr>
+      </w:pPr>
     </w:p>
     <w:p>
       <w:pPr>
@@ -9550,42 +10280,18 @@
         <w:rPr>
           <w:lang w:val="en-GB"/>
         </w:rPr>
-        <w:t>These values have been chosen, so that space to move through the level is maximised (comparisons between a Zone’s edge, to a blank slot in the level-generation area, is presumed to be comparing that edge to a grey edge).</w:t>
-      </w:r>
-    </w:p>
-    <w:p>
-      <w:pPr>
-        <w:rPr>
-          <w:lang w:val="en-GB"/>
-        </w:rPr>
-      </w:pPr>
-    </w:p>
-    <w:p>
-      <w:pPr>
-        <w:rPr>
-          <w:lang w:val="en-GB"/>
-        </w:rPr>
-      </w:pPr>
-      <w:r>
-        <w:rPr>
-          <w:lang w:val="en-GB"/>
-        </w:rPr>
-        <w:lastRenderedPageBreak/>
-        <w:br w:type="page"/>
-      </w:r>
-    </w:p>
-    <w:p>
-      <w:pPr>
-        <w:rPr>
-          <w:rFonts w:cstheme="minorHAnsi"/>
-          <w:lang w:val="en-GB"/>
-        </w:rPr>
-      </w:pPr>
-      <w:r>
-        <w:rPr>
-          <w:lang w:val="en-GB"/>
-        </w:rPr>
-        <w:lastRenderedPageBreak/>
+        <w:t>These values have been chosen, so that space to move through the level is maximised (comparisons between a Zone’s edge, to a blank slot in the level-generation area, is presumed to be comparing that edge to a grey edge)</w:t>
+      </w:r>
+      <w:r>
+        <w:rPr>
+          <w:lang w:val="en-GB"/>
+        </w:rPr>
+        <w:t>.</w:t>
+      </w:r>
+      <w:r>
+        <w:rPr>
+          <w:lang w:val="en-GB"/>
+        </w:rPr>
         <w:br w:type="page"/>
       </w:r>
       <w:r>
@@ -9787,10 +10493,10 @@
             <o:lock v:ext="edit" aspectratio="t"/>
           </v:shapetype>
           <v:shape id="_x0000_s1030" type="#_x0000_t75" style="position:absolute;margin-left:0;margin-top:.3pt;width:467.7pt;height:243.55pt;z-index:251676672;mso-position-horizontal:absolute;mso-position-horizontal-relative:text;mso-position-vertical:absolute;mso-position-vertical-relative:text">
-            <v:imagedata r:id="rId22" o:title=""/>
+            <v:imagedata r:id="rId23" o:title=""/>
             <w10:wrap type="square"/>
           </v:shape>
-          <o:OLEObject Type="Embed" ProgID="Visio.Drawing.15" ShapeID="_x0000_s1030" DrawAspect="Content" ObjectID="_1583957531" r:id="rId23"/>
+          <o:OLEObject Type="Embed" ProgID="Visio.Drawing.15" ShapeID="_x0000_s1030" DrawAspect="Content" ObjectID="_1584033930" r:id="rId24"/>
         </w:object>
       </w:r>
     </w:p>
@@ -9992,7 +10698,23 @@
                   <w:rStyle w:val="IntenseReference"/>
                   <w:lang w:val="en-GB"/>
                 </w:rPr>
-                <w:t>. Madrid: Universidad Autonoma de Madrid</w:t>
+                <w:t xml:space="preserve">. Madrid: Universidad </w:t>
+              </w:r>
+              <w:proofErr w:type="spellStart"/>
+              <w:r>
+                <w:rPr>
+                  <w:rStyle w:val="IntenseReference"/>
+                  <w:lang w:val="en-GB"/>
+                </w:rPr>
+                <w:t>Autonoma</w:t>
+              </w:r>
+              <w:proofErr w:type="spellEnd"/>
+              <w:r>
+                <w:rPr>
+                  <w:rStyle w:val="IntenseReference"/>
+                  <w:lang w:val="en-GB"/>
+                </w:rPr>
+                <w:t xml:space="preserve"> de Madrid</w:t>
               </w:r>
             </w:p>
             <w:p>
@@ -10044,7 +10766,7 @@
                 </w:rPr>
                 <w:t xml:space="preserve"> [Viewed on the 19/03/2018]. Available from: </w:t>
               </w:r>
-              <w:hyperlink r:id="rId24" w:history="1">
+              <w:hyperlink r:id="rId25" w:history="1">
                 <w:r>
                   <w:rPr>
                     <w:rStyle w:val="IntenseReference"/>
@@ -10065,6 +10787,7 @@
                 </w:rPr>
                 <w:t xml:space="preserve">Epic Games, Inc., ©2004-2017. </w:t>
               </w:r>
+              <w:proofErr w:type="spellStart"/>
               <w:r>
                 <w:rPr>
                   <w:rStyle w:val="IntenseReference"/>
@@ -10072,13 +10795,14 @@
                 </w:rPr>
                 <w:t>UWorld</w:t>
               </w:r>
+              <w:proofErr w:type="spellEnd"/>
               <w:r>
                 <w:rPr>
                   <w:rStyle w:val="IntenseReference"/>
                 </w:rPr>
                 <w:t xml:space="preserve"> [Viewed on the 19/03/2018]. Available from: </w:t>
               </w:r>
-              <w:hyperlink r:id="rId25" w:history="1">
+              <w:hyperlink r:id="rId26" w:history="1">
                 <w:r>
                   <w:rPr>
                     <w:rStyle w:val="IntenseReference"/>
@@ -10107,7 +10831,7 @@
                 </w:rPr>
                 <w:t xml:space="preserve">NOLAND, M., 2015. C++ Extending the Editor | Live Training | Unreal Engine. [Viewed on the 04/03/2018]. Available from: </w:t>
               </w:r>
-              <w:hyperlink r:id="rId26" w:history="1">
+              <w:hyperlink r:id="rId27" w:history="1">
                 <w:r>
                   <w:rPr>
                     <w:rStyle w:val="IntenseReference"/>
@@ -10154,7 +10878,7 @@
                 </w:rPr>
                 <w:t xml:space="preserve"> [Viewed on the 18/03/2018]. Available from: </w:t>
               </w:r>
-              <w:hyperlink r:id="rId27" w:history="1">
+              <w:hyperlink r:id="rId28" w:history="1">
                 <w:r>
                   <w:rPr>
                     <w:rStyle w:val="IntenseReference"/>
@@ -11712,7 +12436,7 @@
 </file>
 
 <file path=customXml/itemProps2.xml><?xml version="1.0" encoding="utf-8"?>
-<ds:datastoreItem xmlns:ds="http://schemas.openxmlformats.org/officeDocument/2006/customXml" ds:itemID="{2A2DA12E-BD65-4EC2-83ED-957627AF1392}">
+<ds:datastoreItem xmlns:ds="http://schemas.openxmlformats.org/officeDocument/2006/customXml" ds:itemID="{70311E07-19BB-4CAE-A94D-C8C1CD75143B}">
   <ds:schemaRefs>
     <ds:schemaRef ds:uri="http://schemas.openxmlformats.org/officeDocument/2006/bibliography"/>
   </ds:schemaRefs>

</xml_diff>